<commit_message>
Corrections + début poster
</commit_message>
<xml_diff>
--- a/rapports/article scientifique/Article_scientifique_Projet_Peau.docx
+++ b/rapports/article scientifique/Article_scientifique_Projet_Peau.docx
@@ -1,6 +1,6 @@
 
 <file path=word/document.xml><?xml version="1.0" encoding="utf-8"?>
-<w:document xmlns:wpc="http://schemas.microsoft.com/office/word/2010/wordprocessingCanvas" xmlns:cx="http://schemas.microsoft.com/office/drawing/2014/chartex" xmlns:cx1="http://schemas.microsoft.com/office/drawing/2015/9/8/chartex" xmlns:mc="http://schemas.openxmlformats.org/markup-compatibility/2006" xmlns:o="urn:schemas-microsoft-com:office:office" xmlns:r="http://schemas.openxmlformats.org/officeDocument/2006/relationships" xmlns:m="http://schemas.openxmlformats.org/officeDocument/2006/math" xmlns:v="urn:schemas-microsoft-com:vml" xmlns:wp14="http://schemas.microsoft.com/office/word/2010/wordprocessingDrawing" xmlns:wp="http://schemas.openxmlformats.org/drawingml/2006/wordprocessingDrawing" xmlns:w10="urn:schemas-microsoft-com:office:word" xmlns:w="http://schemas.openxmlformats.org/wordprocessingml/2006/main" xmlns:w14="http://schemas.microsoft.com/office/word/2010/wordml" xmlns:w15="http://schemas.microsoft.com/office/word/2012/wordml" xmlns:w16se="http://schemas.microsoft.com/office/word/2015/wordml/symex" xmlns:wpg="http://schemas.microsoft.com/office/word/2010/wordprocessingGroup" xmlns:wpi="http://schemas.microsoft.com/office/word/2010/wordprocessingInk" xmlns:wne="http://schemas.microsoft.com/office/word/2006/wordml" xmlns:wps="http://schemas.microsoft.com/office/word/2010/wordprocessingShape" mc:Ignorable="w14 w15 w16se wp14">
+<w:document xmlns:wpc="http://schemas.microsoft.com/office/word/2010/wordprocessingCanvas" xmlns:cx="http://schemas.microsoft.com/office/drawing/2014/chartex" xmlns:cx1="http://schemas.microsoft.com/office/drawing/2015/9/8/chartex" xmlns:cx2="http://schemas.microsoft.com/office/drawing/2015/10/21/chartex" xmlns:cx3="http://schemas.microsoft.com/office/drawing/2016/5/9/chartex" xmlns:cx4="http://schemas.microsoft.com/office/drawing/2016/5/10/chartex" xmlns:cx5="http://schemas.microsoft.com/office/drawing/2016/5/11/chartex" xmlns:mc="http://schemas.openxmlformats.org/markup-compatibility/2006" xmlns:o="urn:schemas-microsoft-com:office:office" xmlns:r="http://schemas.openxmlformats.org/officeDocument/2006/relationships" xmlns:m="http://schemas.openxmlformats.org/officeDocument/2006/math" xmlns:v="urn:schemas-microsoft-com:vml" xmlns:wp14="http://schemas.microsoft.com/office/word/2010/wordprocessingDrawing" xmlns:wp="http://schemas.openxmlformats.org/drawingml/2006/wordprocessingDrawing" xmlns:w10="urn:schemas-microsoft-com:office:word" xmlns:w="http://schemas.openxmlformats.org/wordprocessingml/2006/main" xmlns:w14="http://schemas.microsoft.com/office/word/2010/wordml" xmlns:w15="http://schemas.microsoft.com/office/word/2012/wordml" xmlns:w16se="http://schemas.microsoft.com/office/word/2015/wordml/symex" xmlns:wpg="http://schemas.microsoft.com/office/word/2010/wordprocessingGroup" xmlns:wpi="http://schemas.microsoft.com/office/word/2010/wordprocessingInk" xmlns:wne="http://schemas.microsoft.com/office/word/2006/wordml" xmlns:wps="http://schemas.microsoft.com/office/word/2010/wordprocessingShape" mc:Ignorable="w14 w15 w16se wp14">
   <w:body>
     <w:p>
       <w:pPr>
@@ -185,7 +185,13 @@
         <w:fldChar w:fldCharType="end"/>
       </w:r>
       <w:r>
-        <w:t xml:space="preserve">. The skin has very specific properties studied in different fields as in cosmetics (how to make more efficient products that penetrate the skin/protect it </w:t>
+        <w:t>. The skin has very specific properties studied in different fields as in cosmetics (how to make more efficient products that penetrate</w:t>
+      </w:r>
+      <w:r>
+        <w:t xml:space="preserve"> the skin and </w:t>
+      </w:r>
+      <w:r>
+        <w:t xml:space="preserve">protect it </w:t>
       </w:r>
       <w:r>
         <w:fldChar w:fldCharType="begin"/>
@@ -248,7 +254,13 @@
         <w:jc w:val="both"/>
       </w:pPr>
       <w:r>
-        <w:t xml:space="preserve">Optical Analysis of human skin is a non-invasive way to observe skin physiology, morphology and composition. For instance, white light can be used to obtain a spectrum which is useful to analyze the skin and also all the quantitative variations related to skin components. Reflective properties are used to identify and recognize humans by presenting a part of their skins, as in biometrics, and to detect spatially distributed irregularities such as veins or abnormally vascularized regions, melanomas or malign tumors. In fact, different skin tissues have distinct or unique reflectance pattern which helps to differentiate different skin conditions </w:t>
+        <w:t>O</w:t>
+      </w:r>
+      <w:r>
+        <w:t>ptical a</w:t>
+      </w:r>
+      <w:r>
+        <w:t xml:space="preserve">nalysis of human skin is a non-invasive way to observe skin physiology, morphology and composition. For instance, white light can be used to obtain a spectrum which is useful to analyze the skin and also all the quantitative variations related to skin components. Reflective properties are used to identify and recognize humans by presenting a part of their skins, as in biometrics, and to detect spatially distributed irregularities such as veins or abnormally vascularized regions, melanomas or malign tumors. In fact, different skin tissues have distinct or unique reflectance pattern which helps to differentiate different skin conditions </w:t>
       </w:r>
       <w:r>
         <w:fldChar w:fldCharType="begin"/>
@@ -284,7 +296,25 @@
         <w:fldChar w:fldCharType="end"/>
       </w:r>
       <w:r>
-        <w:t xml:space="preserve">. This information, based on biochemical composition and the structure of the tissue, does not only indicate the presence and location of the pathology, but also indicates where the pathology has originated, also contributes to find the most appropriate treatment to cure the pathology by observing the characteristics of the tissue if it is needed </w:t>
+        <w:t xml:space="preserve">. This information, based on biochemical composition and the structure of the tissue, does not only indicate the presence and location of </w:t>
+      </w:r>
+      <w:r>
+        <w:t>a</w:t>
+      </w:r>
+      <w:r>
+        <w:t xml:space="preserve"> patholog</w:t>
+      </w:r>
+      <w:r>
+        <w:t xml:space="preserve">y, but also indicates where it </w:t>
+      </w:r>
+      <w:r>
+        <w:t>has originated, also contributes to find the most ap</w:t>
+      </w:r>
+      <w:r>
+        <w:t xml:space="preserve">propriate treatment to cure it </w:t>
+      </w:r>
+      <w:r>
+        <w:t xml:space="preserve">by observing the characteristics of the tissue if it is needed </w:t>
       </w:r>
       <w:r>
         <w:fldChar w:fldCharType="begin"/>
@@ -311,7 +341,13 @@
         <w:jc w:val="both"/>
       </w:pPr>
       <w:r>
-        <w:t>Those characteristics and the recent developments in analytical techniques of the skin, made us think about what kind of system should be envisaged to identify individuals in terms of biometrics. Thus, analyzing diffusion diagram of the skin, and the spectrum of skin diffusion by using certain wavelength is proposed.</w:t>
+        <w:t>Those characteristics</w:t>
+      </w:r>
+      <w:r>
+        <w:t>,</w:t>
+      </w:r>
+      <w:r>
+        <w:t xml:space="preserve"> and the recent developments in analytical techniques of the skin, made us think about what kind of system should be envisaged to identify individuals in terms of biometrics. Thus, analyzing diffusion diagram of the skin, and the spectrum of skin diffusion by using certain wavelength is proposed.</w:t>
       </w:r>
     </w:p>
     <w:p>
@@ -319,8 +355,26 @@
         <w:ind w:firstLine="202"/>
         <w:jc w:val="both"/>
       </w:pPr>
-      <w:r>
-        <w:t>In the first section different physical aspects of the interaction of light with skin are introduced. Then the measurement system is described and characterized. In the second section, samples, measurement protocol and results are presented. In the last section before conclusion, the obtained results are analyzed and discussed in terms of efficiency for biometric applications.</w:t>
+    </w:p>
+    <w:p>
+      <w:pPr>
+        <w:ind w:firstLine="202"/>
+        <w:jc w:val="both"/>
+      </w:pPr>
+      <w:r>
+        <w:t xml:space="preserve">In the </w:t>
+      </w:r>
+      <w:r>
+        <w:t>next</w:t>
+      </w:r>
+      <w:r>
+        <w:t xml:space="preserve"> </w:t>
+      </w:r>
+      <w:r>
+        <w:t>section,</w:t>
+      </w:r>
+      <w:r>
+        <w:t xml:space="preserve"> different physical aspects of the interaction of light with skin are introduced. Then the measurement system is described and characterized. In the second section, samples, measurement protocol and results are presented. In the last section before conclusion, the obtained results are analyzed and discussed in terms of efficiency for biometric applications.</w:t>
       </w:r>
     </w:p>
     <w:p>
@@ -348,15 +402,10 @@
         <w:ind w:left="288" w:hanging="288"/>
       </w:pPr>
       <w:r>
-        <w:t>A.</w:t>
-      </w:r>
-      <w:r>
-        <w:t xml:space="preserve"> </w:t>
+        <w:t xml:space="preserve">A. </w:t>
       </w:r>
       <w:r>
         <w:tab/>
-      </w:r>
-      <w:r>
         <w:t>Physical aspects, skin-light interaction</w:t>
       </w:r>
     </w:p>
@@ -620,29 +669,20 @@
         <w:rPr>
           <w:color w:val="000000"/>
         </w:rPr>
-        <w:t xml:space="preserve">. Dermis optic features differ more from of </w:t>
-      </w:r>
-    </w:p>
-    <w:p>
-      <w:pPr>
-        <w:adjustRightInd w:val="0"/>
-        <w:jc w:val="both"/>
-        <w:rPr>
-          <w:color w:val="000000"/>
-        </w:rPr>
-      </w:pPr>
-      <w:r>
-        <w:rPr>
-          <w:color w:val="000000"/>
-        </w:rPr>
-        <w:t xml:space="preserve">epidermis. The optics properties are determined by blood-borne chromophores - hemoglobin. It transports oxygen from </w:t>
+        <w:t xml:space="preserve">. Dermis optic features differ more from of epidermis. The optics properties are determined by blood-borne </w:t>
       </w:r>
       <w:r>
         <w:rPr>
           <w:color w:val="000000"/>
         </w:rPr>
         <w:lastRenderedPageBreak/>
-        <w:t xml:space="preserve">lungs to the remaining tissues through blood vessels and returns carbon dioxide to lungs. The absorption of hemoglobin is present in spectral range of 390 nm to 1000 mm and has a few peaks depending whether the oxygen is transported. There are two peaks for hemoglobin without oxygen with maxima at 550 nm and 760 nm, and two with oxygen with maxima are at 548 nm and 576 nm </w:t>
+        <w:t>chromophores, mainly</w:t>
+      </w:r>
+      <w:r>
+        <w:rPr>
+          <w:color w:val="000000"/>
+        </w:rPr>
+        <w:t xml:space="preserve"> hemoglobin. It transports oxygen from lungs to the remaining tissues through blood vessels and returns carbon dioxide to lungs. The absorption of hemoglobin is present in spectral range of 390 nm to 1000 mm and has a few peaks depending whether the oxygen is transported. There are two peaks for hemoglobin without oxygen with maxima at 550 nm and 760 nm, and two with oxygen with maxima are at 548 nm and 576 nm </w:t>
       </w:r>
       <w:r>
         <w:rPr>
@@ -735,7 +775,7 @@
       <w:r>
         <w:rPr>
           <w:noProof/>
-          <w:lang w:eastAsia="fr-FR"/>
+          <w:lang w:val="fr-FR" w:eastAsia="fr-FR"/>
         </w:rPr>
         <w:drawing>
           <wp:inline distT="0" distB="0" distL="0" distR="0" wp14:anchorId="0566E4C0" wp14:editId="57625804">
@@ -787,12 +827,16 @@
         <w:jc w:val="both"/>
         <w:rPr>
           <w:color w:val="000000"/>
+          <w:sz w:val="18"/>
+          <w:szCs w:val="18"/>
           <w:u w:val="single"/>
         </w:rPr>
       </w:pPr>
       <w:r>
         <w:rPr>
           <w:color w:val="000000"/>
+          <w:sz w:val="18"/>
+          <w:szCs w:val="18"/>
           <w:u w:val="single"/>
         </w:rPr>
         <w:t xml:space="preserve">Fig.1 : Schematic diagram of optical pathways in human skin </w:t>
@@ -800,6 +844,8 @@
       <w:r>
         <w:rPr>
           <w:color w:val="000000"/>
+          <w:sz w:val="18"/>
+          <w:szCs w:val="18"/>
           <w:u w:val="single"/>
         </w:rPr>
         <w:fldChar w:fldCharType="begin"/>
@@ -807,6 +853,8 @@
       <w:r>
         <w:rPr>
           <w:color w:val="000000"/>
+          <w:sz w:val="18"/>
+          <w:szCs w:val="18"/>
           <w:u w:val="single"/>
         </w:rPr>
         <w:instrText xml:space="preserve"> ADDIN ZOTERO_ITEM CSL_CITATION {"citationID":"1jnd7q2qmf","properties":{"formattedCitation":"[11]","plainCitation":"[11]"},"citationItems":[{"id":130,"uris":["http://zotero.org/users/local/2YEW6u1u/items/NZHFKNGZ"],"uri":["http://zotero.org/users/local/2YEW6u1u/items/NZHFKNGZ"],"itemData":{"id":130,"type":"article-journal","title":"The Optics of Human Skin","container-title":"Journal of Investigative Dermatology","page":"13-19","volume":"77","issue":"1","source":"www.jidonline.org","abstract":"An integrated review of the transfer of optical radiation into human skin is presented, aimed at developing useful models for photomedicine. The component chromophores of epidermis and stratum corneum in general determine the attenuation of radiation in these layers, moreso than does optical scattering. Epidermal thickness and melanization are important factors for UV wavelengths less than 300 nm, whereas the attenuation of UVA (320–400 nm) and visible radiation is primarily via melanin. The selective penetration of all optical wavelengths into psoriatic skin can be maximized by application of clear lipophilic liquids, which decrease regular reflectance by a refractive-index matching mechanism. Sensitivity to wavelengths less than 320 nm can be enhanced by prolonged aqueous bathing, which extracts urocanic acid and other diffusible epidermal chromophores. Optical properties of the dermis are modelled using the Kubelka-Munk approach, and calculations of scattering and absorption coefficients are presented. This simple approach allows estimates of the penetration of radiation in vivo using noninvasive measurements of cutaneous spectral remittance (diffuse reflectance). Although the blood chromophores Hb, HbO2, and bilirubin determine dermal absorption of wavelengths longer than 320 nm, scattering by collagen fibers largely determines the depths to which these wavelengths penetrate the dermis, and profoundly modifies skin colors. An optical “window” exists between 600 and 1300 nm, which offers the possibility of treating large tissue volumes with certain long-wavelength photosensitizers. Moreover, whenever photosensitized action spectra extend across the near UV and/or visible spectrum, judicious choice of wavelength allows some selection of the tissue layers directly affected.","DOI":"10.1111/1523-1747.ep12479191","ISSN":"0022-202X, 1523-1747","journalAbbreviation":"J Invest Dermatol","language":"English","author":[{"family":"Anderson","given":"R. Rox"},{"family":"Parrish","given":"John A."}],"issued":{"date-parts":[["1981",7,1]]}}}],"schema":"https://github.com/citation-style-language/schema/raw/master/csl-citation.json"} </w:instrText>
@@ -814,12 +862,16 @@
       <w:r>
         <w:rPr>
           <w:color w:val="000000"/>
+          <w:sz w:val="18"/>
+          <w:szCs w:val="18"/>
           <w:u w:val="single"/>
         </w:rPr>
         <w:fldChar w:fldCharType="separate"/>
       </w:r>
       <w:r>
         <w:rPr>
+          <w:sz w:val="18"/>
+          <w:szCs w:val="18"/>
           <w:u w:val="single"/>
         </w:rPr>
         <w:t>[11]</w:t>
@@ -827,6 +879,8 @@
       <w:r>
         <w:rPr>
           <w:color w:val="000000"/>
+          <w:sz w:val="18"/>
+          <w:szCs w:val="18"/>
           <w:u w:val="single"/>
         </w:rPr>
         <w:fldChar w:fldCharType="end"/>
@@ -834,6 +888,8 @@
       <w:r>
         <w:rPr>
           <w:color w:val="000000"/>
+          <w:sz w:val="18"/>
+          <w:szCs w:val="18"/>
           <w:u w:val="single"/>
         </w:rPr>
         <w:t>.</w:t>
@@ -851,7 +907,7 @@
         <w:rPr>
           <w:noProof/>
           <w:color w:val="000000"/>
-          <w:lang w:eastAsia="fr-FR"/>
+          <w:lang w:val="fr-FR" w:eastAsia="fr-FR"/>
         </w:rPr>
         <w:drawing>
           <wp:anchor distT="0" distB="0" distL="114300" distR="114300" simplePos="0" relativeHeight="251658240" behindDoc="1" locked="0" layoutInCell="1" allowOverlap="1" wp14:anchorId="08A1AE43" wp14:editId="3DA6F5B0">
@@ -933,12 +989,16 @@
         <w:jc w:val="both"/>
         <w:rPr>
           <w:color w:val="000000"/>
+          <w:sz w:val="18"/>
+          <w:szCs w:val="18"/>
           <w:u w:val="single"/>
         </w:rPr>
       </w:pPr>
       <w:r>
         <w:rPr>
           <w:color w:val="000000"/>
+          <w:sz w:val="18"/>
+          <w:szCs w:val="18"/>
           <w:u w:val="single"/>
         </w:rPr>
         <w:t xml:space="preserve">Fig.2: Absorption coefficients of different chromophores as a function of wavelengths, depending on the depth of light, and must be considered. </w:t>
@@ -946,6 +1006,8 @@
       <w:r>
         <w:rPr>
           <w:color w:val="000000"/>
+          <w:sz w:val="18"/>
+          <w:szCs w:val="18"/>
           <w:u w:val="single"/>
         </w:rPr>
         <w:fldChar w:fldCharType="begin"/>
@@ -953,6 +1015,8 @@
       <w:r>
         <w:rPr>
           <w:color w:val="000000"/>
+          <w:sz w:val="18"/>
+          <w:szCs w:val="18"/>
           <w:u w:val="single"/>
         </w:rPr>
         <w:instrText xml:space="preserve"> ADDIN ZOTERO_ITEM CSL_CITATION {"citationID":"103mvf7f2b","properties":{"formattedCitation":"[20]","plainCitation":"[20]"},"citationItems":[{"id":184,"uris":["http://zotero.org/users/local/2YEW6u1u/items/XCVP9NMV"],"uri":["http://zotero.org/users/local/2YEW6u1u/items/XCVP9NMV"],"itemData":{"id":184,"type":"webpage","title":"MEDICAL AND AESTHETIC LASERS: Semiconductor diode laser advances enable medical applications","abstract":"Advances in semiconductor diode laser sources are facilitating the migration of medical and aesthetic lasers to consumer markets. Semiconductor diode lasers offer advantages over other light sources for applications in dermatology, dentistry, and more -- and continued advancements promise to make them increasingly compelling.","URL":"http://www.bioopticsworld.com/articles/print/volume-7/issue-5/features/medical-and-aesthetic-lasers-semiconductor-diode-laser-advances-enable-medical-applications.html","shortTitle":"MEDICAL AND AESTHETIC LASERS","accessed":{"date-parts":[["2017",1,22]]}}}],"schema":"https://github.com/citation-style-language/schema/raw/master/csl-citation.json"} </w:instrText>
@@ -960,12 +1024,16 @@
       <w:r>
         <w:rPr>
           <w:color w:val="000000"/>
+          <w:sz w:val="18"/>
+          <w:szCs w:val="18"/>
           <w:u w:val="single"/>
         </w:rPr>
         <w:fldChar w:fldCharType="separate"/>
       </w:r>
       <w:r>
         <w:rPr>
+          <w:sz w:val="18"/>
+          <w:szCs w:val="18"/>
           <w:u w:val="single"/>
         </w:rPr>
         <w:t>[20]</w:t>
@@ -973,6 +1041,8 @@
       <w:r>
         <w:rPr>
           <w:color w:val="000000"/>
+          <w:sz w:val="18"/>
+          <w:szCs w:val="18"/>
           <w:u w:val="single"/>
         </w:rPr>
         <w:fldChar w:fldCharType="end"/>
@@ -1434,7 +1504,7 @@
       <w:r>
         <w:rPr>
           <w:noProof/>
-          <w:lang w:eastAsia="fr-FR"/>
+          <w:lang w:val="fr-FR" w:eastAsia="fr-FR"/>
         </w:rPr>
         <w:drawing>
           <wp:anchor distT="0" distB="0" distL="114300" distR="114300" simplePos="0" relativeHeight="251659264" behindDoc="0" locked="0" layoutInCell="1" allowOverlap="1" wp14:anchorId="34A95634" wp14:editId="5F5CDED5">
@@ -1515,12 +1585,16 @@
         <w:jc w:val="both"/>
         <w:rPr>
           <w:color w:val="000000"/>
+          <w:sz w:val="18"/>
+          <w:szCs w:val="18"/>
           <w:u w:val="single"/>
         </w:rPr>
       </w:pPr>
       <w:r>
         <w:rPr>
           <w:color w:val="000000"/>
+          <w:sz w:val="18"/>
+          <w:szCs w:val="18"/>
           <w:u w:val="single"/>
         </w:rPr>
         <w:t xml:space="preserve">Fig.3: Radiation indicators for different kinds of scattering on a spheric particle, beam coming from left. Left, Rayleigh scattering; center, intermediate scattering (Rayleigh-Mie) ; right, Mie scattering, mostly forwards </w:t>
@@ -1528,6 +1602,8 @@
       <w:r>
         <w:rPr>
           <w:color w:val="000000"/>
+          <w:sz w:val="18"/>
+          <w:szCs w:val="18"/>
           <w:u w:val="single"/>
         </w:rPr>
         <w:fldChar w:fldCharType="begin"/>
@@ -1535,6 +1611,8 @@
       <w:r>
         <w:rPr>
           <w:color w:val="000000"/>
+          <w:sz w:val="18"/>
+          <w:szCs w:val="18"/>
           <w:u w:val="single"/>
         </w:rPr>
         <w:instrText xml:space="preserve"> ADDIN ZOTERO_ITEM CSL_CITATION {"citationID":"W9oVwNWF","properties":{"formattedCitation":"[22], [23]","plainCitation":"[22], [23]"},"citationItems":[{"id":186,"uris":["http://zotero.org/users/local/2YEW6u1u/items/XWEIAP66"],"uri":["http://zotero.org/users/local/2YEW6u1u/items/XWEIAP66"],"itemData":{"id":186,"type":"webpage","title":"Polarisation par diffusion","URL":"http://sesp.esep.pro/fr/pages_polarisation/polarisation-diffusion_impression.html","author":[{"family":"Rossi","given":"Loïc"}],"accessed":{"date-parts":[["2017",1,22]]}}},{"id":188,"uris":["http://zotero.org/users/local/2YEW6u1u/items/87DB5JFP"],"uri":["http://zotero.org/users/local/2YEW6u1u/items/87DB5JFP"],"itemData":{"id":188,"type":"graphic","title":"English: Depiction of Mie scattering on a spheric particle. The graph roughly displays scattering intensity per direction. From left to right : Rayleigh, intermediate and full Mie scattering.","source":"Wikimedia Commons","archive":"Own work","URL":"https://commons.wikimedia.org/wiki/File:Mie_scattering.svg","shortTitle":"English","author":[{"literal":"Sharayanan"}],"issued":{"date-parts":[["2007",4,30]]},"accessed":{"date-parts":[["2017",1,22]]}}}],"schema":"https://github.com/citation-style-language/schema/raw/master/csl-citation.json"} </w:instrText>
@@ -1542,12 +1620,16 @@
       <w:r>
         <w:rPr>
           <w:color w:val="000000"/>
+          <w:sz w:val="18"/>
+          <w:szCs w:val="18"/>
           <w:u w:val="single"/>
         </w:rPr>
         <w:fldChar w:fldCharType="separate"/>
       </w:r>
       <w:r>
         <w:rPr>
+          <w:sz w:val="18"/>
+          <w:szCs w:val="18"/>
           <w:u w:val="single"/>
         </w:rPr>
         <w:t>[22], [23]</w:t>
@@ -1555,6 +1637,8 @@
       <w:r>
         <w:rPr>
           <w:color w:val="000000"/>
+          <w:sz w:val="18"/>
+          <w:szCs w:val="18"/>
           <w:u w:val="single"/>
         </w:rPr>
         <w:fldChar w:fldCharType="end"/>
@@ -1562,19 +1646,12 @@
       <w:r>
         <w:rPr>
           <w:color w:val="000000"/>
+          <w:sz w:val="18"/>
+          <w:szCs w:val="18"/>
           <w:u w:val="single"/>
         </w:rPr>
         <w:t>.</w:t>
       </w:r>
-    </w:p>
-    <w:p>
-      <w:pPr>
-        <w:adjustRightInd w:val="0"/>
-        <w:jc w:val="both"/>
-        <w:rPr>
-          <w:color w:val="000000"/>
-        </w:rPr>
-      </w:pPr>
     </w:p>
     <w:p>
       <w:pPr>
@@ -1682,7 +1759,7 @@
       <w:r>
         <w:rPr>
           <w:noProof/>
-          <w:lang w:eastAsia="fr-FR"/>
+          <w:lang w:val="fr-FR" w:eastAsia="fr-FR"/>
         </w:rPr>
         <w:drawing>
           <wp:anchor distT="0" distB="0" distL="114300" distR="114300" simplePos="0" relativeHeight="251660288" behindDoc="0" locked="0" layoutInCell="1" allowOverlap="1" wp14:anchorId="2A51AC25" wp14:editId="1A45CC01">
@@ -1757,12 +1834,16 @@
         <w:jc w:val="both"/>
         <w:rPr>
           <w:color w:val="000000"/>
+          <w:sz w:val="18"/>
+          <w:szCs w:val="18"/>
           <w:u w:val="single"/>
         </w:rPr>
       </w:pPr>
       <w:r>
         <w:rPr>
           <w:color w:val="000000"/>
+          <w:sz w:val="18"/>
+          <w:szCs w:val="18"/>
           <w:u w:val="single"/>
         </w:rPr>
         <w:t xml:space="preserve">Fig.4: Definition of the incident direction </w:t>
@@ -1774,6 +1855,8 @@
               <w:rPr>
                 <w:rFonts w:ascii="Cambria Math" w:eastAsiaTheme="minorEastAsia" w:hAnsi="Cambria Math"/>
                 <w:i/>
+                <w:sz w:val="18"/>
+                <w:szCs w:val="18"/>
                 <w:u w:val="single"/>
               </w:rPr>
             </m:ctrlPr>
@@ -1782,6 +1865,8 @@
             <m:r>
               <w:rPr>
                 <w:rFonts w:ascii="Cambria Math" w:eastAsiaTheme="minorEastAsia" w:hAnsi="Cambria Math"/>
+                <w:sz w:val="18"/>
+                <w:szCs w:val="18"/>
                 <w:u w:val="single"/>
               </w:rPr>
               <m:t>s</m:t>
@@ -1792,6 +1877,8 @@
       <w:r>
         <w:rPr>
           <w:color w:val="000000"/>
+          <w:sz w:val="18"/>
+          <w:szCs w:val="18"/>
           <w:u w:val="single"/>
         </w:rPr>
         <w:t xml:space="preserve">, scattering trajectory </w:t>
@@ -1803,6 +1890,8 @@
               <w:rPr>
                 <w:rFonts w:ascii="Cambria Math" w:eastAsiaTheme="minorEastAsia" w:hAnsi="Cambria Math"/>
                 <w:i/>
+                <w:sz w:val="18"/>
+                <w:szCs w:val="18"/>
                 <w:u w:val="single"/>
               </w:rPr>
             </m:ctrlPr>
@@ -1811,6 +1900,8 @@
             <m:r>
               <w:rPr>
                 <w:rFonts w:ascii="Cambria Math" w:eastAsiaTheme="minorEastAsia" w:hAnsi="Cambria Math"/>
+                <w:sz w:val="18"/>
+                <w:szCs w:val="18"/>
                 <w:u w:val="single"/>
               </w:rPr>
               <m:t>s</m:t>
@@ -1821,6 +1912,8 @@
       <w:r>
         <w:rPr>
           <w:color w:val="000000"/>
+          <w:sz w:val="18"/>
+          <w:szCs w:val="18"/>
           <w:u w:val="single"/>
         </w:rPr>
         <w:t xml:space="preserve">’ and scattering angle. Credits: Tuan Vo-Dinh </w:t>
@@ -1828,6 +1921,8 @@
       <w:r>
         <w:rPr>
           <w:color w:val="000000"/>
+          <w:sz w:val="18"/>
+          <w:szCs w:val="18"/>
           <w:u w:val="single"/>
         </w:rPr>
         <w:fldChar w:fldCharType="begin"/>
@@ -1835,6 +1930,8 @@
       <w:r>
         <w:rPr>
           <w:color w:val="000000"/>
+          <w:sz w:val="18"/>
+          <w:szCs w:val="18"/>
           <w:u w:val="single"/>
         </w:rPr>
         <w:instrText xml:space="preserve"> ADDIN ZOTERO_ITEM CSL_CITATION {"citationID":"1nj5esnpij","properties":{"formattedCitation":"[22]","plainCitation":"[22]","dontUpdate":true},"citationItems":[{"id":194,"uris":["http://zotero.org/users/local/2YEW6u1u/items/FDETU5VC"],"uri":["http://zotero.org/users/local/2YEW6u1u/items/FDETU5VC"],"itemData":{"id":194,"type":"book","title":"Biomedical Photonics Handbook","publisher":"CRC Press","number-of-pages":"1896","source":"Google Books","abstract":"A wide variety of biomedical photonic technologies have been developed recently for clinical monitoring of early disease states; molecular diagnostics and imaging of physiological parameters; molecular and genetic biomarkers; and detection of the presence of pathological organisms or biochemical species of clinical importance. However, available information on this rapidly growing field is fragmented among a variety of journals and specialized books.Now researchers and medical practitioners have an authoritative and comprehensive source for the latest research and applications in biomedical photonics. Over 150 leading scientists, engineers, and physicians discuss state-of-the-art instrumentation, methods, and protocols in the Biomedical Photonics Handbook. Editor-in-Chief Tuan Vo-Dinh and an advisory board of distinguished scientists and medical experts ensure that each of the 65 chapters represents the latest and most accurate information currently available.","ISBN":"978-0-8493-1116-1","note":"Google-Books-ID: BsLT5z5nHC4C","language":"en","author":[{"family":"Vo-Dinh","given":"Tuan"}],"issued":{"date-parts":[["2003",3,26]]}}}],"schema":"https://github.com/citation-style-language/schema/raw/master/csl-citation.json"} </w:instrText>
@@ -1842,12 +1939,16 @@
       <w:r>
         <w:rPr>
           <w:color w:val="000000"/>
+          <w:sz w:val="18"/>
+          <w:szCs w:val="18"/>
           <w:u w:val="single"/>
         </w:rPr>
         <w:fldChar w:fldCharType="separate"/>
       </w:r>
       <w:r>
         <w:rPr>
+          <w:sz w:val="18"/>
+          <w:szCs w:val="18"/>
           <w:u w:val="single"/>
         </w:rPr>
         <w:t>[23]</w:t>
@@ -1855,6 +1956,8 @@
       <w:r>
         <w:rPr>
           <w:color w:val="000000"/>
+          <w:sz w:val="18"/>
+          <w:szCs w:val="18"/>
           <w:u w:val="single"/>
         </w:rPr>
         <w:fldChar w:fldCharType="end"/>
@@ -1882,14 +1985,14 @@
         <w:rPr>
           <w:color w:val="000000"/>
         </w:rPr>
-        <w:t xml:space="preserve">Thus, a sensible surface of a photodiode is placed perpendicular to the incident wave (approximately spherical) also in order to conserve invariant of solid angle for each measurement. For instance, if the captured luminance is measuring, the same solid angle will be obtained for each measurement while the photodiode surface is placing in a </w:t>
+        <w:t xml:space="preserve">Thus, a sensible surface of a photodiode is placed perpendicular to the incident wave (approximately spherical) also in order to conserve invariant of solid angle for each measurement. For instance, if the captured luminance is measuring, the same solid angle will be obtained for each measurement while the photodiode surface is placing in a same way, tangentially at the front of spherical wave. The captured flux shows up with the same solid angle, therefore, </w:t>
       </w:r>
       <w:r>
         <w:rPr>
           <w:color w:val="000000"/>
         </w:rPr>
         <w:lastRenderedPageBreak/>
-        <w:t xml:space="preserve">same way, tangentially at the front of spherical wave. The captured flux shows up with the same solid angle, therefore, coherent measurement is obtained with simple and fast calculations. The luminance in </w:t>
+        <w:t xml:space="preserve">coherent measurement is obtained with simple and fast calculations. The luminance in </w:t>
       </w:r>
       <m:oMath>
         <m:r>
@@ -1984,7 +2087,7 @@
         <w:rPr>
           <w:noProof/>
           <w:color w:val="000000"/>
-          <w:lang w:eastAsia="fr-FR"/>
+          <w:lang w:val="fr-FR" w:eastAsia="fr-FR"/>
         </w:rPr>
         <w:drawing>
           <wp:anchor distT="0" distB="0" distL="114300" distR="114300" simplePos="0" relativeHeight="251661312" behindDoc="0" locked="0" layoutInCell="1" allowOverlap="1">
@@ -2053,12 +2156,16 @@
         <w:jc w:val="both"/>
         <w:rPr>
           <w:color w:val="000000"/>
+          <w:sz w:val="18"/>
+          <w:szCs w:val="18"/>
           <w:u w:val="single"/>
         </w:rPr>
       </w:pPr>
       <w:r>
         <w:rPr>
           <w:color w:val="000000"/>
+          <w:sz w:val="18"/>
+          <w:szCs w:val="18"/>
           <w:u w:val="single"/>
         </w:rPr>
         <w:t>Fig. 5: Position of the photodiode</w:t>
@@ -2124,7 +2231,7 @@
         <w:rPr>
           <w:noProof/>
           <w:color w:val="000000"/>
-          <w:lang w:eastAsia="fr-FR"/>
+          <w:lang w:val="fr-FR" w:eastAsia="fr-FR"/>
         </w:rPr>
         <w:drawing>
           <wp:anchor distT="0" distB="0" distL="114300" distR="114300" simplePos="0" relativeHeight="251662336" behindDoc="0" locked="0" layoutInCell="1" allowOverlap="1" wp14:anchorId="18BD2657" wp14:editId="2B7492A7">
@@ -2201,12 +2308,16 @@
         <w:jc w:val="both"/>
         <w:rPr>
           <w:color w:val="000000"/>
+          <w:sz w:val="18"/>
+          <w:szCs w:val="18"/>
           <w:u w:val="single"/>
         </w:rPr>
       </w:pPr>
       <w:r>
         <w:rPr>
           <w:color w:val="000000"/>
+          <w:sz w:val="18"/>
+          <w:szCs w:val="18"/>
           <w:u w:val="single"/>
         </w:rPr>
         <w:t xml:space="preserve">Fig.6: Descriptive diagram and schematic of the system, consisting of the photodiode mounted on stepper motor fixed in a box, in order to rotate the photodiode. </w:t>
@@ -2234,13 +2345,13 @@
         <w:rPr>
           <w:color w:val="000000"/>
         </w:rPr>
-        <w:t xml:space="preserve">As it is seen in Fig. 6, the device is placed inside of a box in order to isolate the external light which can disturb the measurement. Light beam, emitted by LED and converging by lens in order to be focused on a skin sample. Photons stream, namely light beam, directed on the skin by a light source can be scattered, absorbed, reflected or transmitted. Reflected light, captured by the sensors, is converted into electrical current and amplified. A stepper motor on a mechanical arm is used in order to carry the sensor. This robotic arm is also providing rotational movement with several angles during the measurement. The signal, acquired by a sensor which is a </w:t>
-      </w:r>
-      <w:r>
-        <w:rPr>
-          <w:color w:val="000000"/>
-        </w:rPr>
-        <w:t xml:space="preserve">photodiode, is sampled by the microcontroller, and is sent through a serial port to the computer. Saved and processed data is used as training example of a learning algorithm in order to develop a recognition tool. </w:t>
+        <w:t xml:space="preserve">As it is seen in Fig. 6, the device is placed inside of a box in order to isolate the external light which can disturb the measurement. Light beam, emitted by LED and converging by lens in order to be focused on a skin sample. Photons stream, namely light beam, directed on the skin by a light source can be scattered, absorbed, reflected or transmitted. Reflected light, captured by the sensors, is converted into electrical current and amplified. A stepper motor on a mechanical arm is used in order to carry the sensor. This robotic arm is also providing rotational movement with several angles during the measurement. The signal, acquired by a sensor which is a photodiode, is sampled by the microcontroller, and is sent through a serial port to the computer. Saved and processed </w:t>
+      </w:r>
+      <w:r>
+        <w:rPr>
+          <w:color w:val="000000"/>
+        </w:rPr>
+        <w:t xml:space="preserve">data is used as training example of a learning algorithm in order to develop a recognition tool. </w:t>
       </w:r>
     </w:p>
     <w:p>
@@ -2346,12 +2457,16 @@
         <w:jc w:val="both"/>
         <w:rPr>
           <w:color w:val="000000"/>
+          <w:sz w:val="18"/>
+          <w:szCs w:val="18"/>
           <w:u w:val="single"/>
         </w:rPr>
       </w:pPr>
       <w:r>
         <w:rPr>
           <w:color w:val="000000"/>
+          <w:sz w:val="18"/>
+          <w:szCs w:val="18"/>
           <w:u w:val="single"/>
         </w:rPr>
         <w:t>Fig.7: Spectral response of the emitting (a, 5050 LED) and receiving (b, OSD 35-7X CQ) components used for the experimentation.</w:t>
@@ -2413,7 +2528,19 @@
         <w:rPr>
           <w:color w:val="000000"/>
         </w:rPr>
-        <w:t xml:space="preserve">. The linear response to light makes it an element in useful photodetectors for this applications. It is also used as the active element in light-activated switches. In Fig. 7, spectral response of photodiode is shown. Spectral response is a ratio of the generated photocurrent to incident light power, expressed in </w:t>
+        <w:t xml:space="preserve">. The linear response to light makes it an element in useful photodetectors for </w:t>
+      </w:r>
+      <w:r>
+        <w:rPr>
+          <w:color w:val="000000"/>
+        </w:rPr>
+        <w:t>this application</w:t>
+      </w:r>
+      <w:r>
+        <w:rPr>
+          <w:color w:val="000000"/>
+        </w:rPr>
+        <w:t xml:space="preserve">. It is also used as the active element in light-activated switches. In Fig. 7, spectral response of photodiode is shown. Spectral response is a ratio of the generated photocurrent to incident light power, expressed in </w:t>
       </w:r>
       <m:oMath>
         <m:r>
@@ -2548,7 +2675,19 @@
         <w:rPr>
           <w:color w:val="000000"/>
         </w:rPr>
-        <w:t>, by minimizing environmental spectrum is minimized with closed environment in order to ignore it, is used. In fact, the measurand of the photodiode is current, and it is needed to be converted into voltage in order the make the data compatible with the micro controller which uses voltage as input unit. This photodiode voltage corresponds to the amount of photons filling potential wells, and is also correlated with the integration of the spectrum product into certain range of wavelengths.</w:t>
+        <w:t xml:space="preserve">, by minimizing environmental spectrum is minimized with closed environment in order to ignore it, is used. In fact, the measurand of the photodiode is current, and it is needed to be converted into voltage in order the make the data compatible with the micro controller which uses voltage as input unit. This photodiode voltage corresponds to the </w:t>
+      </w:r>
+      <w:r>
+        <w:rPr>
+          <w:color w:val="000000"/>
+        </w:rPr>
+        <w:t>number</w:t>
+      </w:r>
+      <w:r>
+        <w:rPr>
+          <w:color w:val="000000"/>
+        </w:rPr>
+        <w:t xml:space="preserve"> of photons filling potential wells, and is also correlated with the integration of the spectrum product into certain range of wavelengths.</w:t>
       </w:r>
     </w:p>
     <w:p>
@@ -2643,8 +2782,6 @@
       </w:r>
       <w:r>
         <w:tab/>
-      </w:r>
-      <w:r>
         <w:t>Recognition system characteristics</w:t>
       </w:r>
     </w:p>
@@ -2657,15 +2794,40 @@
       <w:pPr>
         <w:jc w:val="both"/>
         <w:rPr>
+          <w:sz w:val="18"/>
+          <w:szCs w:val="18"/>
           <w:u w:val="single"/>
         </w:rPr>
       </w:pPr>
       <w:r>
         <w:rPr>
+          <w:sz w:val="18"/>
+          <w:szCs w:val="18"/>
           <w:u w:val="single"/>
         </w:rPr>
-        <w:t>Fig. 8: Illustration of the skin sample area (inside the red circle) used for each subjects, as input of the acquisition system.</w:t>
-      </w:r>
+        <w:t xml:space="preserve">Fig. 8: Illustration of the skin sample area (inside the red circle) used for each </w:t>
+      </w:r>
+      <w:r>
+        <w:rPr>
+          <w:sz w:val="18"/>
+          <w:szCs w:val="18"/>
+          <w:u w:val="single"/>
+        </w:rPr>
+        <w:t>subject</w:t>
+      </w:r>
+      <w:r>
+        <w:rPr>
+          <w:sz w:val="18"/>
+          <w:szCs w:val="18"/>
+          <w:u w:val="single"/>
+        </w:rPr>
+        <w:t>, as input of the acquisition system.</w:t>
+      </w:r>
+    </w:p>
+    <w:p>
+      <w:pPr>
+        <w:jc w:val="both"/>
+      </w:pPr>
     </w:p>
     <w:p>
       <w:pPr>
@@ -2674,16 +2836,16 @@
       <w:r>
         <w:rPr>
           <w:noProof/>
-          <w:lang w:eastAsia="fr-FR"/>
+          <w:lang w:val="fr-FR" w:eastAsia="fr-FR"/>
         </w:rPr>
         <w:drawing>
           <wp:anchor distT="0" distB="0" distL="114300" distR="114300" simplePos="0" relativeHeight="251665408" behindDoc="0" locked="0" layoutInCell="1" allowOverlap="1" wp14:anchorId="2A37A731" wp14:editId="3415C304">
             <wp:simplePos x="0" y="0"/>
             <wp:positionH relativeFrom="column">
-              <wp:posOffset>3310049</wp:posOffset>
+              <wp:posOffset>3314700</wp:posOffset>
             </wp:positionH>
             <wp:positionV relativeFrom="paragraph">
-              <wp:posOffset>2448</wp:posOffset>
+              <wp:posOffset>52070</wp:posOffset>
             </wp:positionV>
             <wp:extent cx="3135630" cy="2007870"/>
             <wp:effectExtent l="0" t="0" r="7620" b="0"/>
@@ -2739,11 +2901,6 @@
           </wp:anchor>
         </w:drawing>
       </w:r>
-    </w:p>
-    <w:p>
-      <w:pPr>
-        <w:jc w:val="both"/>
-      </w:pPr>
       <w:r>
         <w:tab/>
         <w:t xml:space="preserve">Through the system described before, the photodiode sends a current for each step of the motor, and this current is converted to a digital number proportionally to its magnitude by an analog to digital converter (ADC). For each scanned skin sample from the back of hand of each subject, a dataset entry is created while the scan process is performing, and stored in order to use as an input of k-nearest neighbor based recognition system </w:t>
@@ -2849,11 +3006,15 @@
       <w:pPr>
         <w:jc w:val="both"/>
         <w:rPr>
+          <w:sz w:val="18"/>
+          <w:szCs w:val="18"/>
           <w:u w:val="single"/>
         </w:rPr>
       </w:pPr>
       <w:r>
         <w:rPr>
+          <w:sz w:val="18"/>
+          <w:szCs w:val="18"/>
           <w:u w:val="single"/>
         </w:rPr>
         <w:t>Fig. 9: Block-diagram of the recognition system. The skin sample is scanned at different time intervals in the system, and in the spectrophotometer.</w:t>
@@ -2893,7 +3054,13 @@
         <w:jc w:val="both"/>
       </w:pPr>
       <w:r>
-        <w:t>The device is tested on seven different subjects with different skin color, with apparent melanin concentration discrimination, as they are Caucasian to African, for the validation of the scattering spectrums. Via this protocol, the spectrums are obtained in Fig. 10, each point (lines) on these spectrum corresponds to the characteristic vectors which will be our training examples as the input of pattern recognition tool containing k-nearest neighbors (k-NN) statistical approach for classification and regression in learning algorithm. This learning algorithm contributes to the individual identification, namely recognition, by using data acquired by scattering spectrum.</w:t>
+        <w:t xml:space="preserve">The device is tested on seven different subjects with different skin color, with apparent melanin concentration discrimination, as they are Caucasian to African, for the validation of the scattering spectrums. Via this protocol, the spectrums are obtained in Fig. 10, each point (lines) on </w:t>
+      </w:r>
+      <w:r>
+        <w:t>these spectrums</w:t>
+      </w:r>
+      <w:r>
+        <w:t xml:space="preserve"> corresponds to the characteristic vectors which will be our training examples as the input of pattern recognition tool containing k-nearest neighbors (k-NN) statistical approach for classification and regression in learning algorithm. This learning algorithm contributes to the individual identification, namely recognition, by using data acquired by scattering spectrum.</w:t>
       </w:r>
     </w:p>
     <w:p>
@@ -2906,11 +3073,15 @@
       <w:pPr>
         <w:jc w:val="both"/>
         <w:rPr>
+          <w:sz w:val="18"/>
+          <w:szCs w:val="18"/>
           <w:u w:val="single"/>
         </w:rPr>
       </w:pPr>
       <w:r>
         <w:rPr>
+          <w:sz w:val="18"/>
+          <w:szCs w:val="18"/>
           <w:u w:val="single"/>
         </w:rPr>
         <w:t xml:space="preserve">Fig. 10. Spectrum of skin samples acquired from right back of hand of each seven subjects </w:t>
@@ -2944,7 +3115,7 @@
       <w:r>
         <w:rPr>
           <w:noProof/>
-          <w:lang w:eastAsia="fr-FR"/>
+          <w:lang w:val="fr-FR" w:eastAsia="fr-FR"/>
         </w:rPr>
         <w:drawing>
           <wp:inline distT="0" distB="0" distL="0" distR="0" wp14:anchorId="3CB6521D" wp14:editId="397906F1">
@@ -2987,11 +3158,15 @@
       <w:pPr>
         <w:jc w:val="both"/>
         <w:rPr>
+          <w:sz w:val="18"/>
+          <w:szCs w:val="18"/>
           <w:u w:val="single"/>
         </w:rPr>
       </w:pPr>
       <w:r>
         <w:rPr>
+          <w:sz w:val="18"/>
+          <w:szCs w:val="18"/>
           <w:u w:val="single"/>
         </w:rPr>
         <w:t>Fig. 11: Polar scattering diagram of subjects, full line representing dry measures, dashed line for humid measures. Humidification was applied by applying water on the back of hand, resulting of a fine water pellicle.</w:t>
@@ -3020,7 +3195,7 @@
       <w:r>
         <w:rPr>
           <w:noProof/>
-          <w:lang w:eastAsia="fr-FR"/>
+          <w:lang w:val="fr-FR" w:eastAsia="fr-FR"/>
         </w:rPr>
         <w:lastRenderedPageBreak/>
         <w:drawing>
@@ -3085,11 +3260,15 @@
       <w:pPr>
         <w:jc w:val="both"/>
         <w:rPr>
+          <w:sz w:val="18"/>
+          <w:szCs w:val="18"/>
           <w:u w:val="single"/>
         </w:rPr>
       </w:pPr>
       <w:r>
         <w:rPr>
+          <w:sz w:val="18"/>
+          <w:szCs w:val="18"/>
           <w:u w:val="single"/>
         </w:rPr>
         <w:t>Fig. 12: Recognition rate for the two modalities of the recognition task. In blue, the recognition task was done with the spectrophotometer data, in red, all the data (with our system) was used. Only one angle is used in the algorithm.</w:t>
@@ -3404,6 +3583,11 @@
     </w:p>
     <w:p>
       <w:pPr>
+        <w:jc w:val="both"/>
+      </w:pPr>
+    </w:p>
+    <w:p>
+      <w:pPr>
         <w:pStyle w:val="Titre1"/>
         <w:spacing w:before="120" w:after="120"/>
       </w:pPr>
@@ -3519,36 +3703,56 @@
         <w:ind w:firstLine="202"/>
         <w:jc w:val="both"/>
       </w:pPr>
+      <w:r>
+        <w:t>Another perspective related to the training example is the determination of the study field. For instance, in order to adapt this device into medical field, the pathological samples would be needed as input of learning algorithm in order to make a pathological recognition tool. Another constraint comes from medical regulation which evaluate the device as well as its software as a medical device. Hence, in order to make a medical device to detect skin pathologies, this non-invasive device would be a class I medical device due to CE regulation and its software would reach certain accuracy for certain number of test</w:t>
+      </w:r>
+      <w:r>
+        <w:t>s</w:t>
+      </w:r>
+      <w:r>
+        <w:t>.</w:t>
+      </w:r>
+    </w:p>
+    <w:p>
+      <w:pPr>
+        <w:ind w:firstLine="708"/>
+        <w:jc w:val="both"/>
+      </w:pPr>
+    </w:p>
+    <w:p>
+      <w:pPr>
+        <w:pStyle w:val="Titre1"/>
+        <w:spacing w:before="120" w:after="120"/>
+      </w:pPr>
+      <w:r>
+        <w:lastRenderedPageBreak/>
+        <w:t>Acknowledgements</w:t>
+      </w:r>
+    </w:p>
+    <w:p>
+      <w:pPr>
+        <w:jc w:val="both"/>
+      </w:pPr>
+      <w:r>
+        <w:tab/>
+        <w:t>First and foremost, the team wants to express gratitude to our supervisor Mr Stéphane Holé for the useful remarks, comments and engagement through the process of thi</w:t>
+      </w:r>
       <w:bookmarkStart w:id="0" w:name="_GoBack"/>
       <w:bookmarkEnd w:id="0"/>
       <w:r>
-        <w:t>Another perspective related to the training example is the determination of the study field. For instance, in order to adapt this device into medical field, the pathological samples would be needed as input of learning algorithm in order to make a pathological recognition tool. Another constraint comes from medical regulation which evaluate the device as well as its software as a medical device. Hence, in order to make a medical device to detect skin pathologies, this non-invasive device would be a class I medical device due to CE regulation and its software would reach certain accuracy for certain number of test.</w:t>
-      </w:r>
-    </w:p>
-    <w:p>
-      <w:pPr>
-        <w:ind w:firstLine="708"/>
-        <w:jc w:val="both"/>
-      </w:pPr>
-    </w:p>
-    <w:p>
-      <w:pPr>
-        <w:pStyle w:val="Titre1"/>
-        <w:spacing w:before="120" w:after="120"/>
-      </w:pPr>
-      <w:r>
-        <w:lastRenderedPageBreak/>
-        <w:t>Acknowledgements</w:t>
-      </w:r>
-    </w:p>
-    <w:p>
-      <w:pPr>
-        <w:jc w:val="both"/>
-      </w:pPr>
-      <w:r>
-        <w:tab/>
-        <w:t>First and foremost, the team wants to express gratitude to our supervisor Mr Stéphane Holé for the useful remarks, comments and engagement through the process of this project. We would also like to show gratitude to the committee, including Ms Catherine Achard, Mr Bruno Gas and Mr Sylvain Argentieri. Next, we want to thank Mr Jean-Charles Merton, and all the attendants who contributed to the project. Also, we like to thank all the subject who participated in the experience. Last but not least, we express sincere gratitude to our fellow classmates, Ms Gizem Temiz, Mr Amine Benamara, Mr Hassan Ait-Brik and Mr Rémi David-Le Guillou, who contributed a lot in this project.</w:t>
-      </w:r>
+        <w:t xml:space="preserve">s project. We would also like to show gratitude to the committee, including Ms Catherine Achard, Mr Bruno Gas and Mr Sylvain Argentieri. Next, we want to thank Mr Jean-Charles Merton, and all the attendants who contributed to the project. Also, we like to thank all the </w:t>
+      </w:r>
+      <w:r>
+        <w:t>individuals</w:t>
+      </w:r>
+      <w:r>
+        <w:t xml:space="preserve"> who participated in the experience. Last but not least, we express sincere gratitude to our fellow classmates, Ms Gizem Temiz, Mr Amine Benamara, Mr Hassan Ait-Brik and Mr Rémi David-Le Guillou, who contributed a lot in this project.</w:t>
+      </w:r>
+    </w:p>
+    <w:p>
+      <w:pPr>
+        <w:jc w:val="both"/>
+      </w:pPr>
     </w:p>
     <w:p>
       <w:pPr>
@@ -4146,7 +4350,7 @@
 </file>
 
 <file path=word/endnotes.xml><?xml version="1.0" encoding="utf-8"?>
-<w:endnotes xmlns:wpc="http://schemas.microsoft.com/office/word/2010/wordprocessingCanvas" xmlns:cx="http://schemas.microsoft.com/office/drawing/2014/chartex" xmlns:cx1="http://schemas.microsoft.com/office/drawing/2015/9/8/chartex" xmlns:mc="http://schemas.openxmlformats.org/markup-compatibility/2006" xmlns:o="urn:schemas-microsoft-com:office:office" xmlns:r="http://schemas.openxmlformats.org/officeDocument/2006/relationships" xmlns:m="http://schemas.openxmlformats.org/officeDocument/2006/math" xmlns:v="urn:schemas-microsoft-com:vml" xmlns:wp14="http://schemas.microsoft.com/office/word/2010/wordprocessingDrawing" xmlns:wp="http://schemas.openxmlformats.org/drawingml/2006/wordprocessingDrawing" xmlns:w10="urn:schemas-microsoft-com:office:word" xmlns:w="http://schemas.openxmlformats.org/wordprocessingml/2006/main" xmlns:w14="http://schemas.microsoft.com/office/word/2010/wordml" xmlns:w15="http://schemas.microsoft.com/office/word/2012/wordml" xmlns:w16se="http://schemas.microsoft.com/office/word/2015/wordml/symex" xmlns:wpg="http://schemas.microsoft.com/office/word/2010/wordprocessingGroup" xmlns:wpi="http://schemas.microsoft.com/office/word/2010/wordprocessingInk" xmlns:wne="http://schemas.microsoft.com/office/word/2006/wordml" xmlns:wps="http://schemas.microsoft.com/office/word/2010/wordprocessingShape" mc:Ignorable="w14 w15 w16se wp14">
+<w:endnotes xmlns:wpc="http://schemas.microsoft.com/office/word/2010/wordprocessingCanvas" xmlns:cx="http://schemas.microsoft.com/office/drawing/2014/chartex" xmlns:cx1="http://schemas.microsoft.com/office/drawing/2015/9/8/chartex" xmlns:cx2="http://schemas.microsoft.com/office/drawing/2015/10/21/chartex" xmlns:cx3="http://schemas.microsoft.com/office/drawing/2016/5/9/chartex" xmlns:cx4="http://schemas.microsoft.com/office/drawing/2016/5/10/chartex" xmlns:cx5="http://schemas.microsoft.com/office/drawing/2016/5/11/chartex" xmlns:mc="http://schemas.openxmlformats.org/markup-compatibility/2006" xmlns:o="urn:schemas-microsoft-com:office:office" xmlns:r="http://schemas.openxmlformats.org/officeDocument/2006/relationships" xmlns:m="http://schemas.openxmlformats.org/officeDocument/2006/math" xmlns:v="urn:schemas-microsoft-com:vml" xmlns:wp14="http://schemas.microsoft.com/office/word/2010/wordprocessingDrawing" xmlns:wp="http://schemas.openxmlformats.org/drawingml/2006/wordprocessingDrawing" xmlns:w10="urn:schemas-microsoft-com:office:word" xmlns:w="http://schemas.openxmlformats.org/wordprocessingml/2006/main" xmlns:w14="http://schemas.microsoft.com/office/word/2010/wordml" xmlns:w15="http://schemas.microsoft.com/office/word/2012/wordml" xmlns:w16se="http://schemas.microsoft.com/office/word/2015/wordml/symex" xmlns:wpg="http://schemas.microsoft.com/office/word/2010/wordprocessingGroup" xmlns:wpi="http://schemas.microsoft.com/office/word/2010/wordprocessingInk" xmlns:wne="http://schemas.microsoft.com/office/word/2006/wordml" xmlns:wps="http://schemas.microsoft.com/office/word/2010/wordprocessingShape" mc:Ignorable="w14 w15 w16se wp14">
   <w:endnote w:type="separator" w:id="-1">
     <w:p>
       <w:r>
@@ -4165,7 +4369,7 @@
 </file>
 
 <file path=word/footnotes.xml><?xml version="1.0" encoding="utf-8"?>
-<w:footnotes xmlns:wpc="http://schemas.microsoft.com/office/word/2010/wordprocessingCanvas" xmlns:cx="http://schemas.microsoft.com/office/drawing/2014/chartex" xmlns:cx1="http://schemas.microsoft.com/office/drawing/2015/9/8/chartex" xmlns:mc="http://schemas.openxmlformats.org/markup-compatibility/2006" xmlns:o="urn:schemas-microsoft-com:office:office" xmlns:r="http://schemas.openxmlformats.org/officeDocument/2006/relationships" xmlns:m="http://schemas.openxmlformats.org/officeDocument/2006/math" xmlns:v="urn:schemas-microsoft-com:vml" xmlns:wp14="http://schemas.microsoft.com/office/word/2010/wordprocessingDrawing" xmlns:wp="http://schemas.openxmlformats.org/drawingml/2006/wordprocessingDrawing" xmlns:w10="urn:schemas-microsoft-com:office:word" xmlns:w="http://schemas.openxmlformats.org/wordprocessingml/2006/main" xmlns:w14="http://schemas.microsoft.com/office/word/2010/wordml" xmlns:w15="http://schemas.microsoft.com/office/word/2012/wordml" xmlns:w16se="http://schemas.microsoft.com/office/word/2015/wordml/symex" xmlns:wpg="http://schemas.microsoft.com/office/word/2010/wordprocessingGroup" xmlns:wpi="http://schemas.microsoft.com/office/word/2010/wordprocessingInk" xmlns:wne="http://schemas.microsoft.com/office/word/2006/wordml" xmlns:wps="http://schemas.microsoft.com/office/word/2010/wordprocessingShape" mc:Ignorable="w14 w15 w16se wp14">
+<w:footnotes xmlns:wpc="http://schemas.microsoft.com/office/word/2010/wordprocessingCanvas" xmlns:cx="http://schemas.microsoft.com/office/drawing/2014/chartex" xmlns:cx1="http://schemas.microsoft.com/office/drawing/2015/9/8/chartex" xmlns:cx2="http://schemas.microsoft.com/office/drawing/2015/10/21/chartex" xmlns:cx3="http://schemas.microsoft.com/office/drawing/2016/5/9/chartex" xmlns:cx4="http://schemas.microsoft.com/office/drawing/2016/5/10/chartex" xmlns:cx5="http://schemas.microsoft.com/office/drawing/2016/5/11/chartex" xmlns:mc="http://schemas.openxmlformats.org/markup-compatibility/2006" xmlns:o="urn:schemas-microsoft-com:office:office" xmlns:r="http://schemas.openxmlformats.org/officeDocument/2006/relationships" xmlns:m="http://schemas.openxmlformats.org/officeDocument/2006/math" xmlns:v="urn:schemas-microsoft-com:vml" xmlns:wp14="http://schemas.microsoft.com/office/word/2010/wordprocessingDrawing" xmlns:wp="http://schemas.openxmlformats.org/drawingml/2006/wordprocessingDrawing" xmlns:w10="urn:schemas-microsoft-com:office:word" xmlns:w="http://schemas.openxmlformats.org/wordprocessingml/2006/main" xmlns:w14="http://schemas.microsoft.com/office/word/2010/wordml" xmlns:w15="http://schemas.microsoft.com/office/word/2012/wordml" xmlns:w16se="http://schemas.microsoft.com/office/word/2015/wordml/symex" xmlns:wpg="http://schemas.microsoft.com/office/word/2010/wordprocessingGroup" xmlns:wpi="http://schemas.microsoft.com/office/word/2010/wordprocessingInk" xmlns:wne="http://schemas.microsoft.com/office/word/2006/wordml" xmlns:wps="http://schemas.microsoft.com/office/word/2010/wordprocessingShape" mc:Ignorable="w14 w15 w16se wp14">
   <w:footnote w:type="separator" w:id="-1">
     <w:p/>
   </w:footnote>
@@ -4182,10 +4386,19 @@
         <w:pStyle w:val="Notedebasdepage"/>
       </w:pPr>
       <w:r>
-        <w:t xml:space="preserve">*Resrach supported by </w:t>
-      </w:r>
-      <w:r>
-        <w:t>the UFR of engineering of Pierre and Marie Curie University (UPMC) as an end of master project – Sorbonne Univesités, 4 place Jussieu, 75005 Paris</w:t>
+        <w:t>*Res</w:t>
+      </w:r>
+      <w:r>
+        <w:t>ear</w:t>
+      </w:r>
+      <w:r>
+        <w:t xml:space="preserve">ch supported by </w:t>
+      </w:r>
+      <w:r>
+        <w:t>the UFR of Engineering, Science for the engineer,</w:t>
+      </w:r>
+      <w:r>
+        <w:t xml:space="preserve"> Pierre and Marie Curie University (UPMC) as an end of master project – Sorbonne Univesités, 4 place Jussieu, 75005 Paris</w:t>
       </w:r>
     </w:p>
     <w:p>
@@ -4206,6 +4419,9 @@
       <w:r>
         <w:t>) and UPMC, with Corentin Chan and Kamel Loukkas</w:t>
       </w:r>
+      <w:r>
+        <w:t>.</w:t>
+      </w:r>
     </w:p>
     <w:p>
       <w:pPr>
@@ -4215,7 +4431,19 @@
         <w:t>Vincent Maison is studying</w:t>
       </w:r>
       <w:r>
-        <w:t xml:space="preserve"> image and sound for intelligent systems at UPMC, Oumaima Krimech, and Sohan Lindor are studying industrial computing.</w:t>
+        <w:t xml:space="preserve"> image and sound for intelligent s</w:t>
+      </w:r>
+      <w:r>
+        <w:t>ystems at UPMC. Oumaima Krimech</w:t>
+      </w:r>
+      <w:r>
+        <w:t xml:space="preserve"> and Sohan Lindor are studying industrial computing</w:t>
+      </w:r>
+      <w:r>
+        <w:t xml:space="preserve"> at UPMC</w:t>
+      </w:r>
+      <w:r>
+        <w:t>.</w:t>
       </w:r>
     </w:p>
   </w:footnote>
@@ -4223,7 +4451,7 @@
 </file>
 
 <file path=word/header1.xml><?xml version="1.0" encoding="utf-8"?>
-<w:hdr xmlns:wpc="http://schemas.microsoft.com/office/word/2010/wordprocessingCanvas" xmlns:cx="http://schemas.microsoft.com/office/drawing/2014/chartex" xmlns:cx1="http://schemas.microsoft.com/office/drawing/2015/9/8/chartex" xmlns:mc="http://schemas.openxmlformats.org/markup-compatibility/2006" xmlns:o="urn:schemas-microsoft-com:office:office" xmlns:r="http://schemas.openxmlformats.org/officeDocument/2006/relationships" xmlns:m="http://schemas.openxmlformats.org/officeDocument/2006/math" xmlns:v="urn:schemas-microsoft-com:vml" xmlns:wp14="http://schemas.microsoft.com/office/word/2010/wordprocessingDrawing" xmlns:wp="http://schemas.openxmlformats.org/drawingml/2006/wordprocessingDrawing" xmlns:w10="urn:schemas-microsoft-com:office:word" xmlns:w="http://schemas.openxmlformats.org/wordprocessingml/2006/main" xmlns:w14="http://schemas.microsoft.com/office/word/2010/wordml" xmlns:w15="http://schemas.microsoft.com/office/word/2012/wordml" xmlns:w16se="http://schemas.microsoft.com/office/word/2015/wordml/symex" xmlns:wpg="http://schemas.microsoft.com/office/word/2010/wordprocessingGroup" xmlns:wpi="http://schemas.microsoft.com/office/word/2010/wordprocessingInk" xmlns:wne="http://schemas.microsoft.com/office/word/2006/wordml" xmlns:wps="http://schemas.microsoft.com/office/word/2010/wordprocessingShape" mc:Ignorable="w14 w15 w16se wp14">
+<w:hdr xmlns:wpc="http://schemas.microsoft.com/office/word/2010/wordprocessingCanvas" xmlns:cx="http://schemas.microsoft.com/office/drawing/2014/chartex" xmlns:cx1="http://schemas.microsoft.com/office/drawing/2015/9/8/chartex" xmlns:cx2="http://schemas.microsoft.com/office/drawing/2015/10/21/chartex" xmlns:cx3="http://schemas.microsoft.com/office/drawing/2016/5/9/chartex" xmlns:cx4="http://schemas.microsoft.com/office/drawing/2016/5/10/chartex" xmlns:cx5="http://schemas.microsoft.com/office/drawing/2016/5/11/chartex" xmlns:mc="http://schemas.openxmlformats.org/markup-compatibility/2006" xmlns:o="urn:schemas-microsoft-com:office:office" xmlns:r="http://schemas.openxmlformats.org/officeDocument/2006/relationships" xmlns:m="http://schemas.openxmlformats.org/officeDocument/2006/math" xmlns:v="urn:schemas-microsoft-com:vml" xmlns:wp14="http://schemas.microsoft.com/office/word/2010/wordprocessingDrawing" xmlns:wp="http://schemas.openxmlformats.org/drawingml/2006/wordprocessingDrawing" xmlns:w10="urn:schemas-microsoft-com:office:word" xmlns:w="http://schemas.openxmlformats.org/wordprocessingml/2006/main" xmlns:w14="http://schemas.microsoft.com/office/word/2010/wordml" xmlns:w15="http://schemas.microsoft.com/office/word/2012/wordml" xmlns:w16se="http://schemas.microsoft.com/office/word/2015/wordml/symex" xmlns:wpg="http://schemas.microsoft.com/office/word/2010/wordprocessingGroup" xmlns:wpi="http://schemas.microsoft.com/office/word/2010/wordprocessingInk" xmlns:wne="http://schemas.microsoft.com/office/word/2006/wordml" xmlns:wps="http://schemas.microsoft.com/office/word/2010/wordprocessingShape" mc:Ignorable="w14 w15 w16se wp14">
   <w:p>
     <w:pPr>
       <w:framePr w:wrap="auto" w:vAnchor="text" w:hAnchor="margin" w:xAlign="right" w:y="1"/>
@@ -4238,7 +4466,7 @@
 </file>
 
 <file path=word/numbering.xml><?xml version="1.0" encoding="utf-8"?>
-<w:numbering xmlns:wpc="http://schemas.microsoft.com/office/word/2010/wordprocessingCanvas" xmlns:cx="http://schemas.microsoft.com/office/drawing/2014/chartex" xmlns:cx1="http://schemas.microsoft.com/office/drawing/2015/9/8/chartex" xmlns:mc="http://schemas.openxmlformats.org/markup-compatibility/2006" xmlns:o="urn:schemas-microsoft-com:office:office" xmlns:r="http://schemas.openxmlformats.org/officeDocument/2006/relationships" xmlns:m="http://schemas.openxmlformats.org/officeDocument/2006/math" xmlns:v="urn:schemas-microsoft-com:vml" xmlns:wp14="http://schemas.microsoft.com/office/word/2010/wordprocessingDrawing" xmlns:wp="http://schemas.openxmlformats.org/drawingml/2006/wordprocessingDrawing" xmlns:w10="urn:schemas-microsoft-com:office:word" xmlns:w="http://schemas.openxmlformats.org/wordprocessingml/2006/main" xmlns:w14="http://schemas.microsoft.com/office/word/2010/wordml" xmlns:w15="http://schemas.microsoft.com/office/word/2012/wordml" xmlns:w16se="http://schemas.microsoft.com/office/word/2015/wordml/symex" xmlns:wpg="http://schemas.microsoft.com/office/word/2010/wordprocessingGroup" xmlns:wpi="http://schemas.microsoft.com/office/word/2010/wordprocessingInk" xmlns:wne="http://schemas.microsoft.com/office/word/2006/wordml" xmlns:wps="http://schemas.microsoft.com/office/word/2010/wordprocessingShape" mc:Ignorable="w14 w15 w16se wp14">
+<w:numbering xmlns:wpc="http://schemas.microsoft.com/office/word/2010/wordprocessingCanvas" xmlns:cx="http://schemas.microsoft.com/office/drawing/2014/chartex" xmlns:cx1="http://schemas.microsoft.com/office/drawing/2015/9/8/chartex" xmlns:cx2="http://schemas.microsoft.com/office/drawing/2015/10/21/chartex" xmlns:cx3="http://schemas.microsoft.com/office/drawing/2016/5/9/chartex" xmlns:cx4="http://schemas.microsoft.com/office/drawing/2016/5/10/chartex" xmlns:cx5="http://schemas.microsoft.com/office/drawing/2016/5/11/chartex" xmlns:mc="http://schemas.openxmlformats.org/markup-compatibility/2006" xmlns:o="urn:schemas-microsoft-com:office:office" xmlns:r="http://schemas.openxmlformats.org/officeDocument/2006/relationships" xmlns:m="http://schemas.openxmlformats.org/officeDocument/2006/math" xmlns:v="urn:schemas-microsoft-com:vml" xmlns:wp14="http://schemas.microsoft.com/office/word/2010/wordprocessingDrawing" xmlns:wp="http://schemas.openxmlformats.org/drawingml/2006/wordprocessingDrawing" xmlns:w10="urn:schemas-microsoft-com:office:word" xmlns:w="http://schemas.openxmlformats.org/wordprocessingml/2006/main" xmlns:w14="http://schemas.microsoft.com/office/word/2010/wordml" xmlns:w15="http://schemas.microsoft.com/office/word/2012/wordml" xmlns:w16se="http://schemas.microsoft.com/office/word/2015/wordml/symex" xmlns:wpg="http://schemas.microsoft.com/office/word/2010/wordprocessingGroup" xmlns:wpi="http://schemas.microsoft.com/office/word/2010/wordprocessingInk" xmlns:wne="http://schemas.microsoft.com/office/word/2006/wordml" xmlns:wps="http://schemas.microsoft.com/office/word/2010/wordprocessingShape" mc:Ignorable="w14 w15 w16se wp14">
   <w:abstractNum w:abstractNumId="0" w15:restartNumberingAfterBreak="1">
     <w:nsid w:val="FFFFFFFB"/>
     <w:multiLevelType w:val="multilevel"/>
@@ -5095,7 +5323,7 @@
     </w:rPrDefault>
     <w:pPrDefault/>
   </w:docDefaults>
-  <w:latentStyles w:defLockedState="0" w:defUIPriority="0" w:defSemiHidden="0" w:defUnhideWhenUsed="0" w:defQFormat="0" w:count="371">
+  <w:latentStyles w:defLockedState="0" w:defUIPriority="0" w:defSemiHidden="0" w:defUnhideWhenUsed="0" w:defQFormat="0" w:count="374">
     <w:lsdException w:name="Normal" w:qFormat="1"/>
     <w:lsdException w:name="heading 1" w:qFormat="1"/>
     <w:lsdException w:name="heading 2" w:qFormat="1"/>
@@ -5111,7 +5339,10 @@
     <w:lsdException w:name="Subtitle" w:qFormat="1"/>
     <w:lsdException w:name="Strong" w:qFormat="1"/>
     <w:lsdException w:name="Emphasis" w:qFormat="1"/>
-    <w:lsdException w:name="Normal Table" w:semiHidden="1" w:unhideWhenUsed="1"/>
+    <w:lsdException w:name="HTML Sample" w:semiHidden="1" w:unhideWhenUsed="1"/>
+    <w:lsdException w:name="Outline List 1" w:semiHidden="1" w:unhideWhenUsed="1"/>
+    <w:lsdException w:name="Outline List 2" w:semiHidden="1" w:unhideWhenUsed="1"/>
+    <w:lsdException w:name="Outline List 3" w:semiHidden="1" w:unhideWhenUsed="1"/>
     <w:lsdException w:name="Table Simple 1" w:semiHidden="1" w:unhideWhenUsed="1"/>
     <w:lsdException w:name="Table Simple 2" w:semiHidden="1" w:unhideWhenUsed="1"/>
     <w:lsdException w:name="Table Simple 3" w:semiHidden="1" w:unhideWhenUsed="1"/>
@@ -5151,10 +5382,10 @@
     <w:lsdException w:name="Table Professional" w:semiHidden="1" w:unhideWhenUsed="1"/>
     <w:lsdException w:name="Table Subtle 1" w:semiHidden="1" w:unhideWhenUsed="1"/>
     <w:lsdException w:name="Table Subtle 2" w:semiHidden="1" w:unhideWhenUsed="1"/>
-    <w:lsdException w:name="Table Web 1" w:semiHidden="1" w:unhideWhenUsed="1"/>
     <w:lsdException w:name="Table Web 2" w:semiHidden="1" w:unhideWhenUsed="1"/>
     <w:lsdException w:name="Table Web 3" w:semiHidden="1" w:unhideWhenUsed="1"/>
     <w:lsdException w:name="Table Theme" w:semiHidden="1" w:unhideWhenUsed="1"/>
+    <w:lsdException w:name="Placeholder Text" w:semiHidden="1"/>
     <w:lsdException w:name="No Spacing" w:qFormat="1"/>
     <w:lsdException w:name="Light Shading"/>
     <w:lsdException w:name="Light List"/>
@@ -5173,9 +5404,6 @@
     <w:lsdException w:name="Light Shading Accent 1"/>
     <w:lsdException w:name="Light List Accent 1"/>
     <w:lsdException w:name="Light Grid Accent 1"/>
-    <w:lsdException w:name="Medium Shading 1 Accent 1"/>
-    <w:lsdException w:name="Medium Shading 2 Accent 1"/>
-    <w:lsdException w:name="Medium List 1 Accent 1"/>
     <w:lsdException w:name="List Paragraph" w:uiPriority="34" w:qFormat="1"/>
     <w:lsdException w:name="Quote" w:qFormat="1"/>
     <w:lsdException w:name="Intense Quote" w:qFormat="1"/>
@@ -5254,14 +5482,12 @@
     <w:lsdException w:name="Medium Grid 2 Accent 6"/>
     <w:lsdException w:name="Medium Grid 3 Accent 6"/>
     <w:lsdException w:name="Dark List Accent 6"/>
-    <w:lsdException w:name="Colorful Shading Accent 6"/>
-    <w:lsdException w:name="Colorful List Accent 6"/>
-    <w:lsdException w:name="Colorful Grid Accent 6"/>
     <w:lsdException w:name="Subtle Emphasis" w:qFormat="1"/>
     <w:lsdException w:name="Intense Emphasis" w:qFormat="1"/>
     <w:lsdException w:name="Subtle Reference" w:qFormat="1"/>
     <w:lsdException w:name="Intense Reference" w:qFormat="1"/>
     <w:lsdException w:name="Book Title" w:qFormat="1"/>
+    <w:lsdException w:name="Bibliography" w:semiHidden="1" w:unhideWhenUsed="1"/>
     <w:lsdException w:name="TOC Heading" w:semiHidden="1" w:unhideWhenUsed="1" w:qFormat="1"/>
     <w:lsdException w:name="Grid Table 4" w:uiPriority="49"/>
     <w:lsdException w:name="Grid Table 5 Dark" w:uiPriority="50"/>
@@ -5358,6 +5584,9 @@
     <w:lsdException w:name="List Table 5 Dark Accent 6" w:uiPriority="50"/>
     <w:lsdException w:name="List Table 6 Colorful Accent 6" w:uiPriority="51"/>
     <w:lsdException w:name="List Table 7 Colorful Accent 6" w:uiPriority="52"/>
+    <w:lsdException w:name="Mention" w:semiHidden="1" w:uiPriority="99" w:unhideWhenUsed="1"/>
+    <w:lsdException w:name="Smart Hyperlink" w:semiHidden="1" w:uiPriority="99" w:unhideWhenUsed="1"/>
+    <w:lsdException w:name="Hashtag" w:semiHidden="1" w:uiPriority="99" w:unhideWhenUsed="1"/>
   </w:latentStyles>
   <w:style w:type="paragraph" w:default="1" w:styleId="Normal">
     <w:name w:val="Normal"/>

</xml_diff>